<commit_message>
add id factura on pdf
</commit_message>
<xml_diff>
--- a/cloud/cloud/factura-borrador-template.docx
+++ b/cloud/cloud/factura-borrador-template.docx
@@ -145,7 +145,7 @@
           <w:color w:val="595959" w:themeColor="text1" w:themeTint="A6"/>
           <w:lang w:val="es-ES"/>
         </w:rPr>
-        <w:t xml:space="preserve"> FI</w:t>
+        <w:t xml:space="preserve"> </w:t>
       </w:r>
       <w:r>
         <w:rPr>
@@ -153,7 +153,17 @@
           <w:color w:val="595959" w:themeColor="text1" w:themeTint="A6"/>
           <w:lang w:val="es-ES"/>
         </w:rPr>
-        <w:t xml:space="preserve"> [factura]</w:t>
+        <w:t>{facturaId</w:t>
+      </w:r>
+      <w:bookmarkStart w:id="0" w:name="_GoBack"/>
+      <w:bookmarkEnd w:id="0"/>
+      <w:r>
+        <w:rPr>
+          <w:rFonts w:ascii="Helvetica Neue" w:eastAsia="Calibri" w:hAnsi="Helvetica Neue" w:cs="Calibri"/>
+          <w:color w:val="595959" w:themeColor="text1" w:themeTint="A6"/>
+          <w:lang w:val="es-ES"/>
+        </w:rPr>
+        <w:t>}</w:t>
       </w:r>
     </w:p>
     <w:p>
@@ -182,17 +192,7 @@
           <w:color w:val="595959" w:themeColor="text1" w:themeTint="A6"/>
           <w:lang w:val="es-ES"/>
         </w:rPr>
-        <w:t>{fecha</w:t>
-      </w:r>
-      <w:bookmarkStart w:id="0" w:name="_GoBack"/>
-      <w:bookmarkEnd w:id="0"/>
-      <w:r>
-        <w:rPr>
-          <w:rFonts w:ascii="Helvetica Neue" w:eastAsia="Calibri" w:hAnsi="Helvetica Neue" w:cs="Calibri"/>
-          <w:color w:val="595959" w:themeColor="text1" w:themeTint="A6"/>
-          <w:lang w:val="es-ES"/>
-        </w:rPr>
-        <w:t>}</w:t>
+        <w:t>{fecha}</w:t>
       </w:r>
     </w:p>
     <w:p>
@@ -2325,7 +2325,7 @@
 </file>
 
 <file path=customXml/itemProps1.xml><?xml version="1.0" encoding="utf-8"?>
-<ds:datastoreItem xmlns:ds="http://schemas.openxmlformats.org/officeDocument/2006/customXml" ds:itemID="{C3D4A04D-3206-1E4A-9B81-14202CAD88E9}">
+<ds:datastoreItem xmlns:ds="http://schemas.openxmlformats.org/officeDocument/2006/customXml" ds:itemID="{38CECF21-4200-A644-AA69-EDA44F921E86}">
   <ds:schemaRefs>
     <ds:schemaRef ds:uri="http://schemas.openxmlformats.org/officeDocument/2006/bibliography"/>
   </ds:schemaRefs>

</xml_diff>